<commit_message>
add api open library net8 work
</commit_message>
<xml_diff>
--- a/public/assets/article/analysis-design-shopee-like-ecommerce-web-system/Analyze Design Shopee-like ECommerce.docx
+++ b/public/assets/article/analysis-design-shopee-like-ecommerce-web-system/Analyze Design Shopee-like ECommerce.docx
@@ -54,13 +54,233 @@
     </w:p>
     <w:p>
       <w:pPr>
-        <w:rPr>
-          <w:b/>
-          <w:bCs/>
-          <w:sz w:val="24"/>
-          <w:szCs w:val="24"/>
-        </w:rPr>
-      </w:pPr>
+        <w:pStyle w:val="ListParagraph"/>
+        <w:numPr>
+          <w:ilvl w:val="0"/>
+          <w:numId w:val="2"/>
+        </w:numPr>
+        <w:rPr>
+          <w:sz w:val="24"/>
+          <w:szCs w:val="24"/>
+        </w:rPr>
+      </w:pPr>
+      <w:r>
+        <w:rPr>
+          <w:sz w:val="24"/>
+          <w:szCs w:val="24"/>
+        </w:rPr>
+        <w:t>User Management (Authentication and Profile Management)</w:t>
+      </w:r>
+    </w:p>
+    <w:p>
+      <w:pPr>
+        <w:pStyle w:val="ListParagraph"/>
+        <w:numPr>
+          <w:ilvl w:val="0"/>
+          <w:numId w:val="2"/>
+        </w:numPr>
+        <w:rPr>
+          <w:sz w:val="24"/>
+          <w:szCs w:val="24"/>
+        </w:rPr>
+      </w:pPr>
+      <w:r>
+        <w:rPr>
+          <w:sz w:val="24"/>
+          <w:szCs w:val="24"/>
+        </w:rPr>
+        <w:t xml:space="preserve">Product </w:t>
+      </w:r>
+      <w:proofErr w:type="spellStart"/>
+      <w:r>
+        <w:rPr>
+          <w:sz w:val="24"/>
+          <w:szCs w:val="24"/>
+        </w:rPr>
+        <w:t>Catalog</w:t>
+      </w:r>
+      <w:proofErr w:type="spellEnd"/>
+      <w:r>
+        <w:rPr>
+          <w:sz w:val="24"/>
+          <w:szCs w:val="24"/>
+        </w:rPr>
+        <w:t xml:space="preserve"> (Search, Filter, Sort, Recommendation Product)</w:t>
+      </w:r>
+    </w:p>
+    <w:p>
+      <w:pPr>
+        <w:pStyle w:val="ListParagraph"/>
+        <w:numPr>
+          <w:ilvl w:val="0"/>
+          <w:numId w:val="2"/>
+        </w:numPr>
+        <w:rPr>
+          <w:sz w:val="24"/>
+          <w:szCs w:val="24"/>
+        </w:rPr>
+      </w:pPr>
+      <w:r>
+        <w:rPr>
+          <w:sz w:val="24"/>
+          <w:szCs w:val="24"/>
+        </w:rPr>
+        <w:t>Cart Management (Add to Card, Remove from Cart, View Cart)</w:t>
+      </w:r>
+    </w:p>
+    <w:p>
+      <w:pPr>
+        <w:pStyle w:val="ListParagraph"/>
+        <w:numPr>
+          <w:ilvl w:val="0"/>
+          <w:numId w:val="2"/>
+        </w:numPr>
+        <w:rPr>
+          <w:sz w:val="24"/>
+          <w:szCs w:val="24"/>
+        </w:rPr>
+      </w:pPr>
+      <w:r>
+        <w:rPr>
+          <w:sz w:val="24"/>
+          <w:szCs w:val="24"/>
+        </w:rPr>
+        <w:t>Order Management (Checkout, Payment Integration, Order Tracking)</w:t>
+      </w:r>
+    </w:p>
+    <w:p>
+      <w:pPr>
+        <w:pStyle w:val="ListParagraph"/>
+        <w:numPr>
+          <w:ilvl w:val="0"/>
+          <w:numId w:val="2"/>
+        </w:numPr>
+        <w:rPr>
+          <w:sz w:val="24"/>
+          <w:szCs w:val="24"/>
+        </w:rPr>
+      </w:pPr>
+      <w:r>
+        <w:rPr>
+          <w:sz w:val="24"/>
+          <w:szCs w:val="24"/>
+        </w:rPr>
+        <w:t>Notification System (Push Notification, Email)</w:t>
+      </w:r>
+    </w:p>
+    <w:p>
+      <w:pPr>
+        <w:pStyle w:val="ListParagraph"/>
+        <w:numPr>
+          <w:ilvl w:val="0"/>
+          <w:numId w:val="2"/>
+        </w:numPr>
+        <w:rPr>
+          <w:sz w:val="24"/>
+          <w:szCs w:val="24"/>
+        </w:rPr>
+      </w:pPr>
+      <w:r>
+        <w:rPr>
+          <w:sz w:val="24"/>
+          <w:szCs w:val="24"/>
+        </w:rPr>
+        <w:t>Review and Rating</w:t>
+      </w:r>
+    </w:p>
+    <w:p>
+      <w:pPr>
+        <w:pStyle w:val="ListParagraph"/>
+        <w:numPr>
+          <w:ilvl w:val="0"/>
+          <w:numId w:val="2"/>
+        </w:numPr>
+        <w:rPr>
+          <w:sz w:val="24"/>
+          <w:szCs w:val="24"/>
+        </w:rPr>
+      </w:pPr>
+      <w:r>
+        <w:rPr>
+          <w:sz w:val="24"/>
+          <w:szCs w:val="24"/>
+        </w:rPr>
+        <w:t>Seller Management (Add/Update/Remove their products)</w:t>
+      </w:r>
+    </w:p>
+    <w:p>
+      <w:pPr>
+        <w:pStyle w:val="ListParagraph"/>
+        <w:numPr>
+          <w:ilvl w:val="0"/>
+          <w:numId w:val="2"/>
+        </w:numPr>
+        <w:rPr>
+          <w:sz w:val="24"/>
+          <w:szCs w:val="24"/>
+        </w:rPr>
+      </w:pPr>
+      <w:r>
+        <w:rPr>
+          <w:sz w:val="24"/>
+          <w:szCs w:val="24"/>
+        </w:rPr>
+        <w:t>Admin Panel</w:t>
+      </w:r>
+      <w:r>
+        <w:rPr>
+          <w:sz w:val="24"/>
+          <w:szCs w:val="24"/>
+        </w:rPr>
+        <w:t xml:space="preserve"> (Manage users, sellers, orders, product approval)</w:t>
+      </w:r>
+    </w:p>
+    <w:p>
+      <w:pPr>
+        <w:pStyle w:val="ListParagraph"/>
+        <w:numPr>
+          <w:ilvl w:val="0"/>
+          <w:numId w:val="2"/>
+        </w:numPr>
+        <w:rPr>
+          <w:sz w:val="24"/>
+          <w:szCs w:val="24"/>
+        </w:rPr>
+      </w:pPr>
+      <w:r>
+        <w:rPr>
+          <w:sz w:val="24"/>
+          <w:szCs w:val="24"/>
+        </w:rPr>
+        <w:t>Promotions and Vouchers</w:t>
+      </w:r>
+      <w:r>
+        <w:rPr>
+          <w:sz w:val="24"/>
+          <w:szCs w:val="24"/>
+        </w:rPr>
+        <w:t xml:space="preserve"> (Coupons, Flash Sales, Campaigns)</w:t>
+      </w:r>
+    </w:p>
+    <w:p>
+      <w:pPr>
+        <w:pStyle w:val="ListParagraph"/>
+        <w:numPr>
+          <w:ilvl w:val="0"/>
+          <w:numId w:val="2"/>
+        </w:numPr>
+        <w:rPr>
+          <w:sz w:val="24"/>
+          <w:szCs w:val="24"/>
+        </w:rPr>
+      </w:pPr>
+      <w:r>
+        <w:rPr>
+          <w:sz w:val="24"/>
+          <w:szCs w:val="24"/>
+        </w:rPr>
+        <w:t>Search System (Product, Market)</w:t>
+      </w:r>
     </w:p>
     <w:p>
       <w:pPr>
@@ -83,13 +303,69 @@
     </w:p>
     <w:p>
       <w:pPr>
-        <w:rPr>
-          <w:b/>
-          <w:bCs/>
-          <w:sz w:val="24"/>
-          <w:szCs w:val="24"/>
-        </w:rPr>
-      </w:pPr>
+        <w:pStyle w:val="ListParagraph"/>
+        <w:numPr>
+          <w:ilvl w:val="0"/>
+          <w:numId w:val="3"/>
+        </w:numPr>
+        <w:rPr>
+          <w:b/>
+          <w:bCs/>
+          <w:sz w:val="24"/>
+          <w:szCs w:val="24"/>
+        </w:rPr>
+      </w:pPr>
+      <w:r>
+        <w:rPr>
+          <w:sz w:val="24"/>
+          <w:szCs w:val="24"/>
+        </w:rPr>
+        <w:t>High Availability (SLA 99.99%)</w:t>
+      </w:r>
+    </w:p>
+    <w:p>
+      <w:pPr>
+        <w:pStyle w:val="ListParagraph"/>
+        <w:numPr>
+          <w:ilvl w:val="0"/>
+          <w:numId w:val="3"/>
+        </w:numPr>
+        <w:rPr>
+          <w:b/>
+          <w:bCs/>
+          <w:sz w:val="24"/>
+          <w:szCs w:val="24"/>
+        </w:rPr>
+      </w:pPr>
+      <w:r>
+        <w:rPr>
+          <w:sz w:val="24"/>
+          <w:szCs w:val="24"/>
+        </w:rPr>
+        <w:t>Scalability (handling high season, ex Shopee 11.11)</w:t>
+      </w:r>
+    </w:p>
+    <w:p>
+      <w:pPr>
+        <w:pStyle w:val="ListParagraph"/>
+        <w:numPr>
+          <w:ilvl w:val="0"/>
+          <w:numId w:val="3"/>
+        </w:numPr>
+        <w:rPr>
+          <w:b/>
+          <w:bCs/>
+          <w:sz w:val="24"/>
+          <w:szCs w:val="24"/>
+        </w:rPr>
+      </w:pPr>
+      <w:r>
+        <w:rPr>
+          <w:sz w:val="24"/>
+          <w:szCs w:val="24"/>
+        </w:rPr>
+        <w:t>Performance (</w:t>
+      </w:r>
     </w:p>
     <w:p>
       <w:pPr>
@@ -256,6 +532,222 @@
     <w:p>
       <w:pPr>
         <w:rPr>
+          <w:sz w:val="24"/>
+          <w:szCs w:val="24"/>
+        </w:rPr>
+      </w:pPr>
+      <w:r>
+        <w:rPr>
+          <w:sz w:val="24"/>
+          <w:szCs w:val="24"/>
+        </w:rPr>
+        <w:t>Relational (</w:t>
+      </w:r>
+      <w:proofErr w:type="spellStart"/>
+      <w:r>
+        <w:rPr>
+          <w:sz w:val="24"/>
+          <w:szCs w:val="24"/>
+        </w:rPr>
+        <w:t>PostgerSQL</w:t>
+      </w:r>
+      <w:proofErr w:type="spellEnd"/>
+      <w:r>
+        <w:rPr>
+          <w:sz w:val="24"/>
+          <w:szCs w:val="24"/>
+        </w:rPr>
+        <w:t>, SQL Server): products, users, orders</w:t>
+      </w:r>
+    </w:p>
+    <w:p>
+      <w:pPr>
+        <w:rPr>
+          <w:sz w:val="24"/>
+          <w:szCs w:val="24"/>
+        </w:rPr>
+      </w:pPr>
+      <w:r>
+        <w:rPr>
+          <w:sz w:val="24"/>
+          <w:szCs w:val="24"/>
+        </w:rPr>
+        <w:t>NoSQL (MongoDB, Redis)</w:t>
+      </w:r>
+    </w:p>
+    <w:p>
+      <w:pPr>
+        <w:rPr>
+          <w:sz w:val="24"/>
+          <w:szCs w:val="24"/>
+        </w:rPr>
+      </w:pPr>
+      <w:r>
+        <w:rPr>
+          <w:sz w:val="24"/>
+          <w:szCs w:val="24"/>
+        </w:rPr>
+        <w:tab/>
+        <w:t>MongoDB: Chat</w:t>
+      </w:r>
+    </w:p>
+    <w:p>
+      <w:pPr>
+        <w:rPr>
+          <w:sz w:val="24"/>
+          <w:szCs w:val="24"/>
+        </w:rPr>
+      </w:pPr>
+      <w:r>
+        <w:rPr>
+          <w:sz w:val="24"/>
+          <w:szCs w:val="24"/>
+        </w:rPr>
+        <w:tab/>
+        <w:t>Redis: Cache Cart Items</w:t>
+      </w:r>
+    </w:p>
+    <w:p>
+      <w:pPr>
+        <w:rPr>
+          <w:sz w:val="24"/>
+          <w:szCs w:val="24"/>
+        </w:rPr>
+      </w:pPr>
+      <w:r>
+        <w:rPr>
+          <w:sz w:val="24"/>
+          <w:szCs w:val="24"/>
+        </w:rPr>
+        <w:t>Object Storage with CDN: Image Product, Image/Video/Voice Chat</w:t>
+      </w:r>
+    </w:p>
+    <w:p>
+      <w:pPr>
+        <w:rPr>
+          <w:sz w:val="24"/>
+          <w:szCs w:val="24"/>
+        </w:rPr>
+      </w:pPr>
+    </w:p>
+    <w:p>
+      <w:pPr>
+        <w:rPr>
+          <w:sz w:val="24"/>
+          <w:szCs w:val="24"/>
+        </w:rPr>
+      </w:pPr>
+    </w:p>
+    <w:p>
+      <w:pPr>
+        <w:rPr>
+          <w:b/>
+          <w:bCs/>
+          <w:sz w:val="24"/>
+          <w:szCs w:val="24"/>
+        </w:rPr>
+      </w:pPr>
+      <w:r>
+        <w:rPr>
+          <w:b/>
+          <w:bCs/>
+          <w:sz w:val="24"/>
+          <w:szCs w:val="24"/>
+        </w:rPr>
+        <w:lastRenderedPageBreak/>
+        <w:t>Design Search System</w:t>
+      </w:r>
+    </w:p>
+    <w:p>
+      <w:pPr>
+        <w:rPr>
+          <w:b/>
+          <w:bCs/>
+          <w:sz w:val="24"/>
+          <w:szCs w:val="24"/>
+        </w:rPr>
+      </w:pPr>
+    </w:p>
+    <w:p>
+      <w:pPr>
+        <w:rPr>
+          <w:b/>
+          <w:bCs/>
+          <w:sz w:val="24"/>
+          <w:szCs w:val="24"/>
+        </w:rPr>
+      </w:pPr>
+      <w:r>
+        <w:rPr>
+          <w:b/>
+          <w:bCs/>
+          <w:sz w:val="24"/>
+          <w:szCs w:val="24"/>
+        </w:rPr>
+        <w:t>Design Rate Limiter</w:t>
+      </w:r>
+    </w:p>
+    <w:p>
+      <w:pPr>
+        <w:rPr>
+          <w:b/>
+          <w:bCs/>
+          <w:sz w:val="24"/>
+          <w:szCs w:val="24"/>
+        </w:rPr>
+      </w:pPr>
+    </w:p>
+    <w:p>
+      <w:pPr>
+        <w:rPr>
+          <w:b/>
+          <w:bCs/>
+          <w:sz w:val="24"/>
+          <w:szCs w:val="24"/>
+        </w:rPr>
+      </w:pPr>
+      <w:r>
+        <w:rPr>
+          <w:b/>
+          <w:bCs/>
+          <w:sz w:val="24"/>
+          <w:szCs w:val="24"/>
+        </w:rPr>
+        <w:t>Design Order and Payment System</w:t>
+      </w:r>
+    </w:p>
+    <w:p>
+      <w:pPr>
+        <w:rPr>
+          <w:b/>
+          <w:bCs/>
+          <w:sz w:val="24"/>
+          <w:szCs w:val="24"/>
+        </w:rPr>
+      </w:pPr>
+    </w:p>
+    <w:p>
+      <w:pPr>
+        <w:rPr>
+          <w:b/>
+          <w:bCs/>
+          <w:sz w:val="24"/>
+          <w:szCs w:val="24"/>
+        </w:rPr>
+      </w:pPr>
+      <w:r>
+        <w:rPr>
+          <w:b/>
+          <w:bCs/>
+          <w:sz w:val="24"/>
+          <w:szCs w:val="24"/>
+        </w:rPr>
+        <w:t>Design Notification System</w:t>
+      </w:r>
+    </w:p>
+    <w:p>
+      <w:pPr>
+        <w:rPr>
           <w:b/>
           <w:bCs/>
           <w:sz w:val="24"/>
@@ -285,23 +777,200 @@
     <w:p>
       <w:pPr>
         <w:rPr>
-          <w:b/>
-          <w:bCs/>
-          <w:sz w:val="24"/>
-          <w:szCs w:val="24"/>
-        </w:rPr>
-      </w:pPr>
+          <w:sz w:val="24"/>
+          <w:szCs w:val="24"/>
+        </w:rPr>
+      </w:pPr>
+      <w:r>
+        <w:rPr>
+          <w:sz w:val="24"/>
+          <w:szCs w:val="24"/>
+        </w:rPr>
+        <w:t xml:space="preserve">Backend Microservices architecture: </w:t>
+      </w:r>
       <w:proofErr w:type="spellStart"/>
       <w:r>
         <w:rPr>
-          <w:b/>
-          <w:bCs/>
-          <w:sz w:val="24"/>
-          <w:szCs w:val="24"/>
-        </w:rPr>
-        <w:t>Explaination</w:t>
+          <w:sz w:val="24"/>
+          <w:szCs w:val="24"/>
+        </w:rPr>
+        <w:t>AuthService</w:t>
       </w:r>
       <w:proofErr w:type="spellEnd"/>
+      <w:r>
+        <w:rPr>
+          <w:sz w:val="24"/>
+          <w:szCs w:val="24"/>
+        </w:rPr>
+        <w:t xml:space="preserve">, </w:t>
+      </w:r>
+      <w:proofErr w:type="spellStart"/>
+      <w:r>
+        <w:rPr>
+          <w:sz w:val="24"/>
+          <w:szCs w:val="24"/>
+        </w:rPr>
+        <w:t>ProductService</w:t>
+      </w:r>
+      <w:proofErr w:type="spellEnd"/>
+      <w:r>
+        <w:rPr>
+          <w:sz w:val="24"/>
+          <w:szCs w:val="24"/>
+        </w:rPr>
+        <w:t xml:space="preserve">, </w:t>
+      </w:r>
+      <w:proofErr w:type="spellStart"/>
+      <w:r>
+        <w:rPr>
+          <w:sz w:val="24"/>
+          <w:szCs w:val="24"/>
+        </w:rPr>
+        <w:t>OrderService</w:t>
+      </w:r>
+      <w:proofErr w:type="spellEnd"/>
+      <w:r>
+        <w:rPr>
+          <w:sz w:val="24"/>
+          <w:szCs w:val="24"/>
+        </w:rPr>
+        <w:t xml:space="preserve">, </w:t>
+      </w:r>
+      <w:proofErr w:type="spellStart"/>
+      <w:r>
+        <w:rPr>
+          <w:sz w:val="24"/>
+          <w:szCs w:val="24"/>
+        </w:rPr>
+        <w:t>CartService</w:t>
+      </w:r>
+      <w:proofErr w:type="spellEnd"/>
+      <w:r>
+        <w:rPr>
+          <w:sz w:val="24"/>
+          <w:szCs w:val="24"/>
+        </w:rPr>
+        <w:t xml:space="preserve">, </w:t>
+      </w:r>
+      <w:proofErr w:type="spellStart"/>
+      <w:r>
+        <w:rPr>
+          <w:sz w:val="24"/>
+          <w:szCs w:val="24"/>
+        </w:rPr>
+        <w:t>NotificationService</w:t>
+      </w:r>
+      <w:proofErr w:type="spellEnd"/>
+      <w:r>
+        <w:rPr>
+          <w:sz w:val="24"/>
+          <w:szCs w:val="24"/>
+        </w:rPr>
+        <w:t xml:space="preserve">, </w:t>
+      </w:r>
+      <w:proofErr w:type="spellStart"/>
+      <w:r>
+        <w:rPr>
+          <w:sz w:val="24"/>
+          <w:szCs w:val="24"/>
+        </w:rPr>
+        <w:t>ReviewService</w:t>
+      </w:r>
+      <w:proofErr w:type="spellEnd"/>
+      <w:r>
+        <w:rPr>
+          <w:sz w:val="24"/>
+          <w:szCs w:val="24"/>
+        </w:rPr>
+        <w:t xml:space="preserve">, </w:t>
+      </w:r>
+      <w:proofErr w:type="spellStart"/>
+      <w:r>
+        <w:rPr>
+          <w:sz w:val="24"/>
+          <w:szCs w:val="24"/>
+        </w:rPr>
+        <w:t>AdminService</w:t>
+      </w:r>
+      <w:proofErr w:type="spellEnd"/>
+    </w:p>
+    <w:p>
+      <w:pPr>
+        <w:rPr>
+          <w:sz w:val="24"/>
+          <w:szCs w:val="24"/>
+        </w:rPr>
+      </w:pPr>
+      <w:r>
+        <w:rPr>
+          <w:sz w:val="24"/>
+          <w:szCs w:val="24"/>
+        </w:rPr>
+        <w:t>Each Service have its own database</w:t>
+      </w:r>
+    </w:p>
+    <w:p>
+      <w:pPr>
+        <w:rPr>
+          <w:sz w:val="24"/>
+          <w:szCs w:val="24"/>
+        </w:rPr>
+      </w:pPr>
+      <w:r>
+        <w:rPr>
+          <w:sz w:val="24"/>
+          <w:szCs w:val="24"/>
+        </w:rPr>
+        <w:t>API Gateway</w:t>
+      </w:r>
+    </w:p>
+    <w:p>
+      <w:pPr>
+        <w:rPr>
+          <w:sz w:val="24"/>
+          <w:szCs w:val="24"/>
+        </w:rPr>
+      </w:pPr>
+      <w:r>
+        <w:rPr>
+          <w:sz w:val="24"/>
+          <w:szCs w:val="24"/>
+        </w:rPr>
+        <w:t xml:space="preserve">Messaging like RabbitMQ or Kafka (for async events like order placed </w:t>
+      </w:r>
+      <w:r>
+        <w:rPr>
+          <w:sz w:val="24"/>
+          <w:szCs w:val="24"/>
+        </w:rPr>
+        <w:sym w:font="Wingdings" w:char="F0E8"/>
+      </w:r>
+      <w:r>
+        <w:rPr>
+          <w:sz w:val="24"/>
+          <w:szCs w:val="24"/>
+        </w:rPr>
+        <w:t xml:space="preserve"> notify)</w:t>
+      </w:r>
+    </w:p>
+    <w:p>
+      <w:pPr>
+        <w:rPr>
+          <w:b/>
+          <w:bCs/>
+          <w:sz w:val="24"/>
+          <w:szCs w:val="24"/>
+        </w:rPr>
+      </w:pPr>
+      <w:r>
+        <w:rPr>
+          <w:b/>
+          <w:bCs/>
+          <w:sz w:val="24"/>
+          <w:szCs w:val="24"/>
+        </w:rPr>
+        <w:t>Explanation</w:t>
+      </w:r>
     </w:p>
     <w:p>
       <w:pPr>
@@ -361,6 +1030,358 @@
     </w:sectPr>
   </w:body>
 </w:document>
+</file>
+
+<file path=word/numbering.xml><?xml version="1.0" encoding="utf-8"?>
+<w:numbering xmlns:wpc="http://schemas.microsoft.com/office/word/2010/wordprocessingCanvas" xmlns:cx="http://schemas.microsoft.com/office/drawing/2014/chartex" xmlns:cx1="http://schemas.microsoft.com/office/drawing/2015/9/8/chartex" xmlns:cx2="http://schemas.microsoft.com/office/drawing/2015/10/21/chartex" xmlns:cx3="http://schemas.microsoft.com/office/drawing/2016/5/9/chartex" xmlns:cx4="http://schemas.microsoft.com/office/drawing/2016/5/10/chartex" xmlns:cx5="http://schemas.microsoft.com/office/drawing/2016/5/11/chartex" xmlns:cx6="http://schemas.microsoft.com/office/drawing/2016/5/12/chartex" xmlns:cx7="http://schemas.microsoft.com/office/drawing/2016/5/13/chartex" xmlns:cx8="http://schemas.microsoft.com/office/drawing/2016/5/14/chartex" xmlns:mc="http://schemas.openxmlformats.org/markup-compatibility/2006" xmlns:aink="http://schemas.microsoft.com/office/drawing/2016/ink" xmlns:am3d="http://schemas.microsoft.com/office/drawing/2017/model3d" xmlns:o="urn:schemas-microsoft-com:office:office" xmlns:oel="http://schemas.microsoft.com/office/2019/extlst" xmlns:r="http://schemas.openxmlformats.org/officeDocument/2006/relationships" xmlns:m="http://schemas.openxmlformats.org/officeDocument/2006/math" xmlns:v="urn:schemas-microsoft-com:vml" xmlns:wp14="http://schemas.microsoft.com/office/word/2010/wordprocessingDrawing" xmlns:wp="http://schemas.openxmlformats.org/drawingml/2006/wordprocessingDrawing" xmlns:w10="urn:schemas-microsoft-com:office:word" xmlns:w="http://schemas.openxmlformats.org/wordprocessingml/2006/main" xmlns:w14="http://schemas.microsoft.com/office/word/2010/wordml" xmlns:w15="http://schemas.microsoft.com/office/word/2012/wordml" xmlns:w16cex="http://schemas.microsoft.com/office/word/2018/wordml/cex" xmlns:w16cid="http://schemas.microsoft.com/office/word/2016/wordml/cid" xmlns:w16="http://schemas.microsoft.com/office/word/2018/wordml" xmlns:w16du="http://schemas.microsoft.com/office/word/2023/wordml/word16du" xmlns:w16sdtdh="http://schemas.microsoft.com/office/word/2020/wordml/sdtdatahash" xmlns:w16sdtfl="http://schemas.microsoft.com/office/word/2024/wordml/sdtformatlock" xmlns:w16se="http://schemas.microsoft.com/office/word/2015/wordml/symex" xmlns:wpg="http://schemas.microsoft.com/office/word/2010/wordprocessingGroup" xmlns:wpi="http://schemas.microsoft.com/office/word/2010/wordprocessingInk" xmlns:wne="http://schemas.microsoft.com/office/word/2006/wordml" xmlns:wps="http://schemas.microsoft.com/office/word/2010/wordprocessingShape" mc:Ignorable="w14 w15 w16se w16cid w16 w16cex w16sdtdh w16sdtfl w16du wp14">
+  <w:abstractNum w:abstractNumId="0" w15:restartNumberingAfterBreak="0">
+    <w:nsid w:val="08E72863"/>
+    <w:multiLevelType w:val="hybridMultilevel"/>
+    <w:tmpl w:val="E34460E6"/>
+    <w:lvl w:ilvl="0" w:tplc="203AB04C">
+      <w:numFmt w:val="bullet"/>
+      <w:lvlText w:val="-"/>
+      <w:lvlJc w:val="left"/>
+      <w:pPr>
+        <w:ind w:left="720" w:hanging="360"/>
+      </w:pPr>
+      <w:rPr>
+        <w:rFonts w:ascii="Calibri" w:eastAsiaTheme="minorHAnsi" w:hAnsi="Calibri" w:cs="Calibri" w:hint="default"/>
+      </w:rPr>
+    </w:lvl>
+    <w:lvl w:ilvl="1" w:tplc="38090003" w:tentative="1">
+      <w:start w:val="1"/>
+      <w:numFmt w:val="bullet"/>
+      <w:lvlText w:val="o"/>
+      <w:lvlJc w:val="left"/>
+      <w:pPr>
+        <w:ind w:left="1440" w:hanging="360"/>
+      </w:pPr>
+      <w:rPr>
+        <w:rFonts w:ascii="Courier New" w:hAnsi="Courier New" w:cs="Courier New" w:hint="default"/>
+      </w:rPr>
+    </w:lvl>
+    <w:lvl w:ilvl="2" w:tplc="38090005" w:tentative="1">
+      <w:start w:val="1"/>
+      <w:numFmt w:val="bullet"/>
+      <w:lvlText w:val=""/>
+      <w:lvlJc w:val="left"/>
+      <w:pPr>
+        <w:ind w:left="2160" w:hanging="360"/>
+      </w:pPr>
+      <w:rPr>
+        <w:rFonts w:ascii="Wingdings" w:hAnsi="Wingdings" w:hint="default"/>
+      </w:rPr>
+    </w:lvl>
+    <w:lvl w:ilvl="3" w:tplc="38090001" w:tentative="1">
+      <w:start w:val="1"/>
+      <w:numFmt w:val="bullet"/>
+      <w:lvlText w:val=""/>
+      <w:lvlJc w:val="left"/>
+      <w:pPr>
+        <w:ind w:left="2880" w:hanging="360"/>
+      </w:pPr>
+      <w:rPr>
+        <w:rFonts w:ascii="Symbol" w:hAnsi="Symbol" w:hint="default"/>
+      </w:rPr>
+    </w:lvl>
+    <w:lvl w:ilvl="4" w:tplc="38090003" w:tentative="1">
+      <w:start w:val="1"/>
+      <w:numFmt w:val="bullet"/>
+      <w:lvlText w:val="o"/>
+      <w:lvlJc w:val="left"/>
+      <w:pPr>
+        <w:ind w:left="3600" w:hanging="360"/>
+      </w:pPr>
+      <w:rPr>
+        <w:rFonts w:ascii="Courier New" w:hAnsi="Courier New" w:cs="Courier New" w:hint="default"/>
+      </w:rPr>
+    </w:lvl>
+    <w:lvl w:ilvl="5" w:tplc="38090005" w:tentative="1">
+      <w:start w:val="1"/>
+      <w:numFmt w:val="bullet"/>
+      <w:lvlText w:val=""/>
+      <w:lvlJc w:val="left"/>
+      <w:pPr>
+        <w:ind w:left="4320" w:hanging="360"/>
+      </w:pPr>
+      <w:rPr>
+        <w:rFonts w:ascii="Wingdings" w:hAnsi="Wingdings" w:hint="default"/>
+      </w:rPr>
+    </w:lvl>
+    <w:lvl w:ilvl="6" w:tplc="38090001" w:tentative="1">
+      <w:start w:val="1"/>
+      <w:numFmt w:val="bullet"/>
+      <w:lvlText w:val=""/>
+      <w:lvlJc w:val="left"/>
+      <w:pPr>
+        <w:ind w:left="5040" w:hanging="360"/>
+      </w:pPr>
+      <w:rPr>
+        <w:rFonts w:ascii="Symbol" w:hAnsi="Symbol" w:hint="default"/>
+      </w:rPr>
+    </w:lvl>
+    <w:lvl w:ilvl="7" w:tplc="38090003" w:tentative="1">
+      <w:start w:val="1"/>
+      <w:numFmt w:val="bullet"/>
+      <w:lvlText w:val="o"/>
+      <w:lvlJc w:val="left"/>
+      <w:pPr>
+        <w:ind w:left="5760" w:hanging="360"/>
+      </w:pPr>
+      <w:rPr>
+        <w:rFonts w:ascii="Courier New" w:hAnsi="Courier New" w:cs="Courier New" w:hint="default"/>
+      </w:rPr>
+    </w:lvl>
+    <w:lvl w:ilvl="8" w:tplc="38090005" w:tentative="1">
+      <w:start w:val="1"/>
+      <w:numFmt w:val="bullet"/>
+      <w:lvlText w:val=""/>
+      <w:lvlJc w:val="left"/>
+      <w:pPr>
+        <w:ind w:left="6480" w:hanging="360"/>
+      </w:pPr>
+      <w:rPr>
+        <w:rFonts w:ascii="Wingdings" w:hAnsi="Wingdings" w:hint="default"/>
+      </w:rPr>
+    </w:lvl>
+  </w:abstractNum>
+  <w:abstractNum w:abstractNumId="1" w15:restartNumberingAfterBreak="0">
+    <w:nsid w:val="569979CE"/>
+    <w:multiLevelType w:val="hybridMultilevel"/>
+    <w:tmpl w:val="0D54A946"/>
+    <w:lvl w:ilvl="0" w:tplc="38090001">
+      <w:start w:val="1"/>
+      <w:numFmt w:val="bullet"/>
+      <w:lvlText w:val=""/>
+      <w:lvlJc w:val="left"/>
+      <w:pPr>
+        <w:ind w:left="720" w:hanging="360"/>
+      </w:pPr>
+      <w:rPr>
+        <w:rFonts w:ascii="Symbol" w:hAnsi="Symbol" w:hint="default"/>
+      </w:rPr>
+    </w:lvl>
+    <w:lvl w:ilvl="1" w:tplc="38090003" w:tentative="1">
+      <w:start w:val="1"/>
+      <w:numFmt w:val="bullet"/>
+      <w:lvlText w:val="o"/>
+      <w:lvlJc w:val="left"/>
+      <w:pPr>
+        <w:ind w:left="1440" w:hanging="360"/>
+      </w:pPr>
+      <w:rPr>
+        <w:rFonts w:ascii="Courier New" w:hAnsi="Courier New" w:cs="Courier New" w:hint="default"/>
+      </w:rPr>
+    </w:lvl>
+    <w:lvl w:ilvl="2" w:tplc="38090005" w:tentative="1">
+      <w:start w:val="1"/>
+      <w:numFmt w:val="bullet"/>
+      <w:lvlText w:val=""/>
+      <w:lvlJc w:val="left"/>
+      <w:pPr>
+        <w:ind w:left="2160" w:hanging="360"/>
+      </w:pPr>
+      <w:rPr>
+        <w:rFonts w:ascii="Wingdings" w:hAnsi="Wingdings" w:hint="default"/>
+      </w:rPr>
+    </w:lvl>
+    <w:lvl w:ilvl="3" w:tplc="38090001" w:tentative="1">
+      <w:start w:val="1"/>
+      <w:numFmt w:val="bullet"/>
+      <w:lvlText w:val=""/>
+      <w:lvlJc w:val="left"/>
+      <w:pPr>
+        <w:ind w:left="2880" w:hanging="360"/>
+      </w:pPr>
+      <w:rPr>
+        <w:rFonts w:ascii="Symbol" w:hAnsi="Symbol" w:hint="default"/>
+      </w:rPr>
+    </w:lvl>
+    <w:lvl w:ilvl="4" w:tplc="38090003" w:tentative="1">
+      <w:start w:val="1"/>
+      <w:numFmt w:val="bullet"/>
+      <w:lvlText w:val="o"/>
+      <w:lvlJc w:val="left"/>
+      <w:pPr>
+        <w:ind w:left="3600" w:hanging="360"/>
+      </w:pPr>
+      <w:rPr>
+        <w:rFonts w:ascii="Courier New" w:hAnsi="Courier New" w:cs="Courier New" w:hint="default"/>
+      </w:rPr>
+    </w:lvl>
+    <w:lvl w:ilvl="5" w:tplc="38090005" w:tentative="1">
+      <w:start w:val="1"/>
+      <w:numFmt w:val="bullet"/>
+      <w:lvlText w:val=""/>
+      <w:lvlJc w:val="left"/>
+      <w:pPr>
+        <w:ind w:left="4320" w:hanging="360"/>
+      </w:pPr>
+      <w:rPr>
+        <w:rFonts w:ascii="Wingdings" w:hAnsi="Wingdings" w:hint="default"/>
+      </w:rPr>
+    </w:lvl>
+    <w:lvl w:ilvl="6" w:tplc="38090001" w:tentative="1">
+      <w:start w:val="1"/>
+      <w:numFmt w:val="bullet"/>
+      <w:lvlText w:val=""/>
+      <w:lvlJc w:val="left"/>
+      <w:pPr>
+        <w:ind w:left="5040" w:hanging="360"/>
+      </w:pPr>
+      <w:rPr>
+        <w:rFonts w:ascii="Symbol" w:hAnsi="Symbol" w:hint="default"/>
+      </w:rPr>
+    </w:lvl>
+    <w:lvl w:ilvl="7" w:tplc="38090003" w:tentative="1">
+      <w:start w:val="1"/>
+      <w:numFmt w:val="bullet"/>
+      <w:lvlText w:val="o"/>
+      <w:lvlJc w:val="left"/>
+      <w:pPr>
+        <w:ind w:left="5760" w:hanging="360"/>
+      </w:pPr>
+      <w:rPr>
+        <w:rFonts w:ascii="Courier New" w:hAnsi="Courier New" w:cs="Courier New" w:hint="default"/>
+      </w:rPr>
+    </w:lvl>
+    <w:lvl w:ilvl="8" w:tplc="38090005" w:tentative="1">
+      <w:start w:val="1"/>
+      <w:numFmt w:val="bullet"/>
+      <w:lvlText w:val=""/>
+      <w:lvlJc w:val="left"/>
+      <w:pPr>
+        <w:ind w:left="6480" w:hanging="360"/>
+      </w:pPr>
+      <w:rPr>
+        <w:rFonts w:ascii="Wingdings" w:hAnsi="Wingdings" w:hint="default"/>
+      </w:rPr>
+    </w:lvl>
+  </w:abstractNum>
+  <w:abstractNum w:abstractNumId="2" w15:restartNumberingAfterBreak="0">
+    <w:nsid w:val="75132269"/>
+    <w:multiLevelType w:val="hybridMultilevel"/>
+    <w:tmpl w:val="94785F1C"/>
+    <w:lvl w:ilvl="0" w:tplc="38090001">
+      <w:start w:val="1"/>
+      <w:numFmt w:val="bullet"/>
+      <w:lvlText w:val=""/>
+      <w:lvlJc w:val="left"/>
+      <w:pPr>
+        <w:ind w:left="720" w:hanging="360"/>
+      </w:pPr>
+      <w:rPr>
+        <w:rFonts w:ascii="Symbol" w:hAnsi="Symbol" w:hint="default"/>
+      </w:rPr>
+    </w:lvl>
+    <w:lvl w:ilvl="1" w:tplc="38090003" w:tentative="1">
+      <w:start w:val="1"/>
+      <w:numFmt w:val="bullet"/>
+      <w:lvlText w:val="o"/>
+      <w:lvlJc w:val="left"/>
+      <w:pPr>
+        <w:ind w:left="1440" w:hanging="360"/>
+      </w:pPr>
+      <w:rPr>
+        <w:rFonts w:ascii="Courier New" w:hAnsi="Courier New" w:cs="Courier New" w:hint="default"/>
+      </w:rPr>
+    </w:lvl>
+    <w:lvl w:ilvl="2" w:tplc="38090005" w:tentative="1">
+      <w:start w:val="1"/>
+      <w:numFmt w:val="bullet"/>
+      <w:lvlText w:val=""/>
+      <w:lvlJc w:val="left"/>
+      <w:pPr>
+        <w:ind w:left="2160" w:hanging="360"/>
+      </w:pPr>
+      <w:rPr>
+        <w:rFonts w:ascii="Wingdings" w:hAnsi="Wingdings" w:hint="default"/>
+      </w:rPr>
+    </w:lvl>
+    <w:lvl w:ilvl="3" w:tplc="38090001" w:tentative="1">
+      <w:start w:val="1"/>
+      <w:numFmt w:val="bullet"/>
+      <w:lvlText w:val=""/>
+      <w:lvlJc w:val="left"/>
+      <w:pPr>
+        <w:ind w:left="2880" w:hanging="360"/>
+      </w:pPr>
+      <w:rPr>
+        <w:rFonts w:ascii="Symbol" w:hAnsi="Symbol" w:hint="default"/>
+      </w:rPr>
+    </w:lvl>
+    <w:lvl w:ilvl="4" w:tplc="38090003" w:tentative="1">
+      <w:start w:val="1"/>
+      <w:numFmt w:val="bullet"/>
+      <w:lvlText w:val="o"/>
+      <w:lvlJc w:val="left"/>
+      <w:pPr>
+        <w:ind w:left="3600" w:hanging="360"/>
+      </w:pPr>
+      <w:rPr>
+        <w:rFonts w:ascii="Courier New" w:hAnsi="Courier New" w:cs="Courier New" w:hint="default"/>
+      </w:rPr>
+    </w:lvl>
+    <w:lvl w:ilvl="5" w:tplc="38090005" w:tentative="1">
+      <w:start w:val="1"/>
+      <w:numFmt w:val="bullet"/>
+      <w:lvlText w:val=""/>
+      <w:lvlJc w:val="left"/>
+      <w:pPr>
+        <w:ind w:left="4320" w:hanging="360"/>
+      </w:pPr>
+      <w:rPr>
+        <w:rFonts w:ascii="Wingdings" w:hAnsi="Wingdings" w:hint="default"/>
+      </w:rPr>
+    </w:lvl>
+    <w:lvl w:ilvl="6" w:tplc="38090001" w:tentative="1">
+      <w:start w:val="1"/>
+      <w:numFmt w:val="bullet"/>
+      <w:lvlText w:val=""/>
+      <w:lvlJc w:val="left"/>
+      <w:pPr>
+        <w:ind w:left="5040" w:hanging="360"/>
+      </w:pPr>
+      <w:rPr>
+        <w:rFonts w:ascii="Symbol" w:hAnsi="Symbol" w:hint="default"/>
+      </w:rPr>
+    </w:lvl>
+    <w:lvl w:ilvl="7" w:tplc="38090003" w:tentative="1">
+      <w:start w:val="1"/>
+      <w:numFmt w:val="bullet"/>
+      <w:lvlText w:val="o"/>
+      <w:lvlJc w:val="left"/>
+      <w:pPr>
+        <w:ind w:left="5760" w:hanging="360"/>
+      </w:pPr>
+      <w:rPr>
+        <w:rFonts w:ascii="Courier New" w:hAnsi="Courier New" w:cs="Courier New" w:hint="default"/>
+      </w:rPr>
+    </w:lvl>
+    <w:lvl w:ilvl="8" w:tplc="38090005" w:tentative="1">
+      <w:start w:val="1"/>
+      <w:numFmt w:val="bullet"/>
+      <w:lvlText w:val=""/>
+      <w:lvlJc w:val="left"/>
+      <w:pPr>
+        <w:ind w:left="6480" w:hanging="360"/>
+      </w:pPr>
+      <w:rPr>
+        <w:rFonts w:ascii="Wingdings" w:hAnsi="Wingdings" w:hint="default"/>
+      </w:rPr>
+    </w:lvl>
+  </w:abstractNum>
+  <w:num w:numId="1" w16cid:durableId="282658038">
+    <w:abstractNumId w:val="0"/>
+  </w:num>
+  <w:num w:numId="2" w16cid:durableId="1776704409">
+    <w:abstractNumId w:val="1"/>
+  </w:num>
+  <w:num w:numId="3" w16cid:durableId="1496187009">
+    <w:abstractNumId w:val="2"/>
+  </w:num>
+</w:numbering>
 </file>
 
 <file path=word/styles.xml><?xml version="1.0" encoding="utf-8"?>
@@ -966,6 +1987,7 @@
   <w:style w:type="character" w:default="1" w:styleId="DefaultParagraphFont">
     <w:name w:val="Default Paragraph Font"/>
     <w:uiPriority w:val="1"/>
+    <w:semiHidden/>
     <w:unhideWhenUsed/>
   </w:style>
   <w:style w:type="table" w:default="1" w:styleId="TableNormal">

</xml_diff>